<commit_message>
ok on setup now
</commit_message>
<xml_diff>
--- a/BIOL3250-2019.docx
+++ b/BIOL3250-2019.docx
@@ -1106,7 +1106,25 @@
                 <w:sz w:val="20"/>
                 <w:szCs w:val="20"/>
               </w:rPr>
-              <w:t xml:space="preserve">Lab report                          </w:t>
+              <w:t>Lab report</w:t>
+            </w:r>
+            <w:r>
+              <w:rPr>
+                <w:rFonts w:ascii="Arial" w:hAnsi="Arial" w:cs="Arial"/>
+                <w:color w:val="000000" w:themeColor="text1"/>
+                <w:sz w:val="20"/>
+                <w:szCs w:val="20"/>
+              </w:rPr>
+              <w:t>.</w:t>
+            </w:r>
+            <w:r>
+              <w:rPr>
+                <w:rFonts w:ascii="Arial" w:hAnsi="Arial" w:cs="Arial"/>
+                <w:color w:val="000000" w:themeColor="text1"/>
+                <w:sz w:val="20"/>
+                <w:szCs w:val="20"/>
+              </w:rPr>
+              <w:t xml:space="preserve">                          </w:t>
             </w:r>
             <w:r>
               <w:rPr>
@@ -1220,7 +1238,27 @@
                 <w:sz w:val="20"/>
                 <w:szCs w:val="20"/>
               </w:rPr>
-              <w:t xml:space="preserve">resentation </w:t>
+              <w:t>resentation</w:t>
+            </w:r>
+            <w:r>
+              <w:rPr>
+                <w:rFonts w:ascii="Arial" w:hAnsi="Arial" w:cs="Arial"/>
+                <w:color w:val="000000" w:themeColor="text1"/>
+                <w:sz w:val="20"/>
+                <w:szCs w:val="20"/>
+              </w:rPr>
+              <w:t>.</w:t>
+            </w:r>
+            <w:bookmarkStart w:id="0" w:name="_GoBack"/>
+            <w:bookmarkEnd w:id="0"/>
+            <w:r>
+              <w:rPr>
+                <w:rFonts w:ascii="Arial" w:hAnsi="Arial" w:cs="Arial"/>
+                <w:color w:val="000000" w:themeColor="text1"/>
+                <w:sz w:val="20"/>
+                <w:szCs w:val="20"/>
+              </w:rPr>
+              <w:t xml:space="preserve"> </w:t>
             </w:r>
             <w:r>
               <w:rPr>
@@ -3558,8 +3596,6 @@
                 <w:szCs w:val="24"/>
               </w:rPr>
             </w:pPr>
-            <w:bookmarkStart w:id="0" w:name="_GoBack"/>
-            <w:bookmarkEnd w:id="0"/>
           </w:p>
         </w:tc>
       </w:tr>
@@ -4312,7 +4348,7 @@
             <w:rFonts w:ascii="Times New Roman" w:hAnsi="Times New Roman" w:cs="Times New Roman"/>
             <w:noProof/>
           </w:rPr>
-          <w:t>4</w:t>
+          <w:t>1</w:t>
         </w:r>
         <w:r>
           <w:rPr>
@@ -5787,7 +5823,7 @@
 </file>
 
 <file path=customXml/itemProps1.xml><?xml version="1.0" encoding="utf-8"?>
-<ds:datastoreItem xmlns:ds="http://schemas.openxmlformats.org/officeDocument/2006/customXml" ds:itemID="{BD2E9188-398B-7C40-8F26-B8847E2757F5}">
+<ds:datastoreItem xmlns:ds="http://schemas.openxmlformats.org/officeDocument/2006/customXml" ds:itemID="{4184DEB3-6CDB-6445-AE51-F03F18ACA7A3}">
   <ds:schemaRefs>
     <ds:schemaRef ds:uri="http://schemas.openxmlformats.org/officeDocument/2006/bibliography"/>
   </ds:schemaRefs>

</xml_diff>